<commit_message>
Updating document for JOINs and Subqueries
</commit_message>
<xml_diff>
--- a/Courses/Software-Sciences/Module-3-Databases-New/10-Complex-Joins-and-Subqueries/09-Complex-Joins-and-Subqueries-Exercise.docx
+++ b/Courses/Software-Sciences/Module-3-Databases-New/10-Complex-Joins-and-Subqueries/09-Complex-Joins-and-Subqueries-Exercise.docx
@@ -17,6 +17,9 @@
         <w:t>Упражнение</w:t>
       </w:r>
       <w:r>
+        <w:rPr>
+          <w:lang w:val="ru-RU"/>
+        </w:rPr>
         <w:t xml:space="preserve">: </w:t>
       </w:r>
       <w:r>
@@ -26,6 +29,9 @@
         <w:t>По</w:t>
       </w:r>
       <w:r>
+        <w:rPr>
+          <w:lang w:val="ru-RU"/>
+        </w:rPr>
         <w:t>-</w:t>
       </w:r>
       <w:r>
@@ -37,87 +43,347 @@
     </w:p>
     <w:p>
       <w:pPr>
-        <w:pStyle w:val="Heading2"/>
-      </w:pPr>
-      <w:r>
-        <w:t>Служители от финансов отдел</w:t>
+        <w:pStyle w:val="Heading1"/>
+        <w:rPr>
+          <w:lang w:val="bg-BG"/>
+        </w:rPr>
+      </w:pPr>
+      <w:r>
+        <w:rPr>
+          <w:lang w:val="bg-BG"/>
+        </w:rPr>
+        <w:t xml:space="preserve">Част 1 – Заявки към базата данни </w:t>
+      </w:r>
+      <w:r>
+        <w:rPr>
+          <w:lang w:val="bg-BG"/>
+        </w:rPr>
+        <w:t>EmployeeManagement</w:t>
       </w:r>
     </w:p>
     <w:p>
-      <w:pPr>
-        <w:rPr>
-          <w:lang w:val="bg-BG"/>
-        </w:rPr>
-      </w:pPr>
-      <w:r>
-        <w:rPr>
-          <w:lang w:val="bg-BG"/>
-        </w:rPr>
-        <w:t>Направете заявка</w:t>
-      </w:r>
-      <w:r>
-        <w:t xml:space="preserve">, </w:t>
-      </w:r>
-      <w:r>
-        <w:rPr>
-          <w:lang w:val="bg-BG"/>
-        </w:rPr>
-        <w:t xml:space="preserve">която да извлече </w:t>
-      </w:r>
-      <w:r>
-        <w:rPr>
-          <w:b/>
-          <w:bCs/>
-          <w:lang w:val="bg-BG"/>
-        </w:rPr>
-        <w:t>имената</w:t>
-      </w:r>
-      <w:r>
-        <w:rPr>
-          <w:lang w:val="bg-BG"/>
-        </w:rPr>
-        <w:t xml:space="preserve"> на </w:t>
-      </w:r>
-      <w:r>
-        <w:rPr>
-          <w:b/>
-          <w:bCs/>
-          <w:lang w:val="bg-BG"/>
-        </w:rPr>
-        <w:t>всички служители</w:t>
-      </w:r>
-      <w:r>
-        <w:rPr>
-          <w:lang w:val="bg-BG"/>
-        </w:rPr>
-        <w:t xml:space="preserve"> от отдел </w:t>
-      </w:r>
+      <w:r>
+        <w:rPr>
+          <w:lang w:val="bg-BG"/>
+        </w:rPr>
+        <w:t xml:space="preserve">Отворете </w:t>
+      </w:r>
+      <w:r>
+        <w:rPr>
+          <w:b/>
+          <w:bCs/>
+        </w:rPr>
+        <w:t>SQL</w:t>
+      </w:r>
+      <w:r>
+        <w:rPr>
+          <w:lang w:val="bg-BG"/>
+        </w:rPr>
+        <w:t xml:space="preserve"> </w:t>
+      </w:r>
+      <w:r>
+        <w:rPr>
+          <w:lang w:val="bg-BG"/>
+        </w:rPr>
+        <w:t xml:space="preserve">файла от </w:t>
+      </w:r>
+      <w:r>
+        <w:rPr>
+          <w:b/>
+          <w:bCs/>
+          <w:lang w:val="bg-BG"/>
+        </w:rPr>
+        <w:t>ресурсите</w:t>
+      </w:r>
+      <w:r>
+        <w:rPr>
+          <w:lang w:val="bg-BG"/>
+        </w:rPr>
+        <w:t xml:space="preserve"> с </w:t>
+      </w:r>
+      <w:r>
+        <w:rPr>
+          <w:lang w:val="bg-BG"/>
+        </w:rPr>
+        <w:t>име</w:t>
+      </w:r>
+      <w:r>
+        <w:rPr>
+          <w:lang w:val="bg-BG"/>
+        </w:rPr>
+        <w:t xml:space="preserve"> </w:t>
+      </w:r>
+      <w:r>
+        <w:rPr>
+          <w:lang w:val="bg-BG"/>
+        </w:rPr>
+        <w:t>"</w:t>
+      </w:r>
+      <w:proofErr w:type="spellStart"/>
+      <w:r>
+        <w:rPr>
+          <w:b/>
+          <w:bCs/>
+        </w:rPr>
+        <w:t>EmployeeManagement</w:t>
+      </w:r>
+      <w:proofErr w:type="spellEnd"/>
+      <w:r>
+        <w:rPr>
+          <w:b/>
+          <w:bCs/>
+          <w:lang w:val="bg-BG"/>
+        </w:rPr>
+        <w:t>.</w:t>
+      </w:r>
+      <w:r>
+        <w:rPr>
+          <w:b/>
+          <w:bCs/>
+        </w:rPr>
+        <w:t>sql</w:t>
+      </w:r>
+      <w:r>
+        <w:rPr>
+          <w:lang w:val="bg-BG"/>
+        </w:rPr>
+        <w:t>"</w:t>
+      </w:r>
+      <w:r>
+        <w:rPr>
+          <w:lang w:val="ru-RU"/>
+        </w:rPr>
+        <w:t xml:space="preserve"> </w:t>
+      </w:r>
+      <w:r>
+        <w:rPr>
+          <w:lang w:val="bg-BG"/>
+        </w:rPr>
+        <w:t xml:space="preserve">в </w:t>
+      </w:r>
+      <w:r>
+        <w:rPr>
+          <w:b/>
+          <w:bCs/>
+        </w:rPr>
+        <w:t>SSMS</w:t>
+      </w:r>
+      <w:r>
+        <w:rPr>
+          <w:lang w:val="bg-BG"/>
+        </w:rPr>
+        <w:t xml:space="preserve"> </w:t>
+      </w:r>
+      <w:r>
+        <w:rPr>
+          <w:lang w:val="bg-BG"/>
+        </w:rPr>
+        <w:t xml:space="preserve">и го </w:t>
+      </w:r>
+      <w:r>
+        <w:rPr>
+          <w:b/>
+          <w:bCs/>
+          <w:lang w:val="bg-BG"/>
+        </w:rPr>
+        <w:t>изпълнете</w:t>
+      </w:r>
+      <w:r>
+        <w:rPr>
+          <w:lang w:val="ru-RU"/>
+        </w:rPr>
+        <w:t xml:space="preserve">. </w:t>
+      </w:r>
+      <w:r>
+        <w:rPr>
+          <w:lang w:val="bg-BG"/>
+        </w:rPr>
+        <w:t xml:space="preserve">Това ще създаде база данни </w:t>
+      </w:r>
+      <w:proofErr w:type="spellStart"/>
       <w:r>
         <w:rPr>
           <w:rFonts w:ascii="Consolas" w:hAnsi="Consolas"/>
-        </w:rPr>
-        <w:t>"</w:t>
-      </w:r>
-      <w:r>
-        <w:rPr>
-          <w:rFonts w:ascii="Consolas" w:hAnsi="Consolas"/>
-          <w:b/>
-          <w:bCs/>
-        </w:rPr>
-        <w:t>Finance</w:t>
-      </w:r>
-      <w:r>
-        <w:rPr>
-          <w:rFonts w:ascii="Consolas" w:hAnsi="Consolas"/>
-        </w:rPr>
-        <w:t>"</w:t>
-      </w:r>
-      <w:r>
+          <w:b/>
+          <w:bCs/>
+        </w:rPr>
+        <w:t>EmployeeManagement</w:t>
+      </w:r>
+      <w:proofErr w:type="spellEnd"/>
+      <w:r>
+        <w:rPr>
+          <w:lang w:val="bg-BG"/>
+        </w:rPr>
+        <w:t xml:space="preserve">, по която ще пишете </w:t>
+      </w:r>
+      <w:r>
+        <w:rPr>
+          <w:b/>
+          <w:bCs/>
+          <w:lang w:val="bg-BG"/>
+        </w:rPr>
+        <w:t>заявки</w:t>
+      </w:r>
+      <w:r>
+        <w:rPr>
+          <w:lang w:val="bg-BG"/>
+        </w:rPr>
+        <w:t xml:space="preserve"> в </w:t>
+      </w:r>
+      <w:r>
+        <w:rPr>
+          <w:b/>
+          <w:bCs/>
+          <w:lang w:val="bg-BG"/>
+        </w:rPr>
+        <w:t>следващите няколко задачи</w:t>
+      </w:r>
+      <w:r>
+        <w:rPr>
+          <w:lang w:val="bg-BG"/>
+        </w:rPr>
         <w:t>.</w:t>
       </w:r>
     </w:p>
     <w:p>
       <w:pPr>
+        <w:pStyle w:val="Heading2"/>
+      </w:pPr>
+      <w:r>
+        <w:t>Служители от финансов отдел</w:t>
+      </w:r>
+    </w:p>
+    <w:p>
+      <w:pPr>
+        <w:rPr>
+          <w:lang w:val="bg-BG"/>
+        </w:rPr>
+      </w:pPr>
+      <w:r>
+        <w:rPr>
+          <w:lang w:val="bg-BG"/>
+        </w:rPr>
+        <w:t>Направете заявка</w:t>
+      </w:r>
+      <w:r>
+        <w:rPr>
+          <w:lang w:val="ru-RU"/>
+        </w:rPr>
+        <w:t xml:space="preserve">, </w:t>
+      </w:r>
+      <w:r>
+        <w:rPr>
+          <w:lang w:val="bg-BG"/>
+        </w:rPr>
+        <w:t xml:space="preserve">която да извлече </w:t>
+      </w:r>
+      <w:r>
+        <w:rPr>
+          <w:b/>
+          <w:bCs/>
+          <w:lang w:val="bg-BG"/>
+        </w:rPr>
+        <w:t>имената</w:t>
+      </w:r>
+      <w:r>
+        <w:rPr>
+          <w:lang w:val="bg-BG"/>
+        </w:rPr>
+        <w:t xml:space="preserve"> на </w:t>
+      </w:r>
+      <w:r>
+        <w:rPr>
+          <w:b/>
+          <w:bCs/>
+          <w:lang w:val="bg-BG"/>
+        </w:rPr>
+        <w:t>всички служители</w:t>
+      </w:r>
+      <w:r>
+        <w:rPr>
+          <w:b/>
+          <w:bCs/>
+          <w:lang w:val="ru-RU"/>
+        </w:rPr>
+        <w:t xml:space="preserve"> </w:t>
+      </w:r>
+      <w:r>
+        <w:rPr>
+          <w:lang w:val="bg-BG"/>
+        </w:rPr>
+        <w:t xml:space="preserve">от таблицата </w:t>
+      </w:r>
+      <w:r>
+        <w:rPr>
+          <w:rFonts w:ascii="Consolas" w:hAnsi="Consolas"/>
+          <w:b/>
+          <w:bCs/>
+        </w:rPr>
+        <w:t>Employees</w:t>
+      </w:r>
+      <w:r>
+        <w:rPr>
+          <w:lang w:val="bg-BG"/>
+        </w:rPr>
+        <w:t xml:space="preserve">, които работят в </w:t>
+      </w:r>
+      <w:r>
+        <w:rPr>
+          <w:lang w:val="bg-BG"/>
+        </w:rPr>
+        <w:t xml:space="preserve"> </w:t>
+      </w:r>
+      <w:r>
+        <w:rPr>
+          <w:b/>
+          <w:bCs/>
+          <w:lang w:val="bg-BG"/>
+        </w:rPr>
+        <w:t>отдел</w:t>
+      </w:r>
+      <w:r>
+        <w:rPr>
+          <w:lang w:val="bg-BG"/>
+        </w:rPr>
+        <w:t xml:space="preserve"> с име</w:t>
+      </w:r>
+      <w:r>
+        <w:rPr>
+          <w:lang w:val="bg-BG"/>
+        </w:rPr>
+        <w:t xml:space="preserve"> </w:t>
+      </w:r>
+      <w:r>
+        <w:rPr>
+          <w:rFonts w:ascii="Consolas" w:hAnsi="Consolas"/>
+          <w:lang w:val="ru-RU"/>
+        </w:rPr>
+        <w:t>"</w:t>
+      </w:r>
+      <w:r>
+        <w:rPr>
+          <w:rFonts w:ascii="Consolas" w:hAnsi="Consolas"/>
+          <w:b/>
+          <w:bCs/>
+        </w:rPr>
+        <w:t>Finance</w:t>
+      </w:r>
+      <w:r>
+        <w:rPr>
+          <w:rFonts w:ascii="Consolas" w:hAnsi="Consolas"/>
+          <w:lang w:val="ru-RU"/>
+        </w:rPr>
+        <w:t>"</w:t>
+      </w:r>
+      <w:r>
+        <w:rPr>
+          <w:lang w:val="ru-RU"/>
+        </w:rPr>
+        <w:t>.</w:t>
+      </w:r>
+    </w:p>
+    <w:p>
+      <w:pPr>
         <w:rPr>
           <w:lang w:val="bg-BG"/>
         </w:rPr>
@@ -131,6 +397,9 @@
         <w:t>Подсказка</w:t>
       </w:r>
       <w:r>
+        <w:rPr>
+          <w:lang w:val="ru-RU"/>
+        </w:rPr>
         <w:t xml:space="preserve">: </w:t>
       </w:r>
       <w:r>
@@ -140,6 +409,9 @@
         <w:t>Направете заявка</w:t>
       </w:r>
       <w:r>
+        <w:rPr>
+          <w:lang w:val="ru-RU"/>
+        </w:rPr>
         <w:t xml:space="preserve">, </w:t>
       </w:r>
       <w:r>
@@ -157,6 +429,9 @@
         <w:t>Id</w:t>
       </w:r>
       <w:r>
+        <w:rPr>
+          <w:lang w:val="ru-RU"/>
+        </w:rPr>
         <w:t xml:space="preserve"> </w:t>
       </w:r>
       <w:r>
@@ -168,6 +443,7 @@
       <w:r>
         <w:rPr>
           <w:rFonts w:ascii="Consolas" w:hAnsi="Consolas"/>
+          <w:lang w:val="ru-RU"/>
         </w:rPr>
         <w:t>"</w:t>
       </w:r>
@@ -182,10 +458,14 @@
       <w:r>
         <w:rPr>
           <w:rFonts w:ascii="Consolas" w:hAnsi="Consolas"/>
+          <w:lang w:val="ru-RU"/>
         </w:rPr>
         <w:t>"</w:t>
       </w:r>
       <w:r>
+        <w:rPr>
+          <w:lang w:val="ru-RU"/>
+        </w:rPr>
         <w:t xml:space="preserve">. </w:t>
       </w:r>
       <w:r>
@@ -195,6 +475,9 @@
         <w:t>След това извлечете имената на служителите</w:t>
       </w:r>
       <w:r>
+        <w:rPr>
+          <w:lang w:val="ru-RU"/>
+        </w:rPr>
         <w:t xml:space="preserve">, </w:t>
       </w:r>
       <w:r>
@@ -215,6 +498,7 @@
       <w:r>
         <w:rPr>
           <w:noProof/>
+          <w:lang w:val="ru-RU"/>
         </w:rPr>
         <w:t xml:space="preserve"> </w:t>
       </w:r>
@@ -225,6 +509,9 @@
         <w:t>съвпада с това от подзаявката</w:t>
       </w:r>
       <w:r>
+        <w:rPr>
+          <w:lang w:val="ru-RU"/>
+        </w:rPr>
         <w:t xml:space="preserve">, </w:t>
       </w:r>
       <w:r>
@@ -234,6 +521,9 @@
         <w:t>която написахте</w:t>
       </w:r>
       <w:r>
+        <w:rPr>
+          <w:lang w:val="ru-RU"/>
+        </w:rPr>
         <w:t>.</w:t>
       </w:r>
     </w:p>
@@ -520,6 +810,31 @@
         <w:t>всички служители</w:t>
       </w:r>
       <w:r>
+        <w:rPr>
+          <w:b/>
+          <w:bCs/>
+          <w:lang w:val="ru-RU"/>
+        </w:rPr>
+        <w:t xml:space="preserve"> </w:t>
+      </w:r>
+      <w:r>
+        <w:rPr>
+          <w:lang w:val="bg-BG"/>
+        </w:rPr>
+        <w:t xml:space="preserve">от таблицата </w:t>
+      </w:r>
+      <w:r>
+        <w:rPr>
+          <w:rFonts w:ascii="Consolas" w:hAnsi="Consolas"/>
+          <w:b/>
+          <w:bCs/>
+        </w:rPr>
+        <w:t>Employees</w:t>
+      </w:r>
+      <w:r>
+        <w:rPr>
+          <w:lang w:val="ru-RU"/>
+        </w:rPr>
         <w:t xml:space="preserve">, </w:t>
       </w:r>
       <w:r>
@@ -532,6 +847,7 @@
         <w:rPr>
           <w:b/>
           <w:bCs/>
+          <w:lang w:val="ru-RU"/>
         </w:rPr>
         <w:t xml:space="preserve">40 </w:t>
       </w:r>
@@ -550,6 +866,9 @@
         <w:t xml:space="preserve"> или по</w:t>
       </w:r>
       <w:r>
+        <w:rPr>
+          <w:lang w:val="ru-RU"/>
+        </w:rPr>
         <w:t>-</w:t>
       </w:r>
       <w:r>
@@ -561,56 +880,99 @@
       <w:r>
         <w:rPr>
           <w:rFonts w:ascii="Consolas" w:hAnsi="Consolas"/>
+          <w:lang w:val="ru-RU"/>
         </w:rPr>
         <w:t>"</w:t>
       </w:r>
       <w:r>
         <w:rPr>
+          <w:rFonts w:cstheme="minorHAnsi"/>
+          <w:b/>
+          <w:bCs/>
+        </w:rPr>
+        <w:t>Sales</w:t>
+      </w:r>
+      <w:r>
+        <w:rPr>
+          <w:rFonts w:cstheme="minorHAnsi"/>
+          <w:lang w:val="ru-RU"/>
+        </w:rPr>
+        <w:t>"</w:t>
+      </w:r>
+      <w:r>
+        <w:rPr>
+          <w:rFonts w:cstheme="minorHAnsi"/>
+          <w:lang w:val="ru-RU"/>
+        </w:rPr>
+        <w:t xml:space="preserve"> </w:t>
+      </w:r>
+      <w:r>
+        <w:rPr>
+          <w:rFonts w:cstheme="minorHAnsi"/>
+          <w:lang w:val="bg-BG"/>
+        </w:rPr>
+        <w:t xml:space="preserve">или </w:t>
+      </w:r>
+      <w:r>
+        <w:rPr>
+          <w:rFonts w:cstheme="minorHAnsi"/>
+          <w:lang w:val="ru-RU"/>
+        </w:rPr>
+        <w:t>"</w:t>
+      </w:r>
+      <w:r>
+        <w:rPr>
+          <w:rFonts w:cstheme="minorHAnsi"/>
+          <w:b/>
+          <w:bCs/>
+        </w:rPr>
+        <w:t>Research</w:t>
+      </w:r>
+      <w:r>
+        <w:rPr>
+          <w:rFonts w:cstheme="minorHAnsi"/>
+          <w:b/>
+          <w:bCs/>
+          <w:lang w:val="ru-RU"/>
+        </w:rPr>
+        <w:t xml:space="preserve"> </w:t>
+      </w:r>
+      <w:r>
+        <w:rPr>
+          <w:rFonts w:cstheme="minorHAnsi"/>
+          <w:b/>
+          <w:bCs/>
+        </w:rPr>
+        <w:t>and</w:t>
+      </w:r>
+      <w:r>
+        <w:rPr>
+          <w:rFonts w:cstheme="minorHAnsi"/>
+          <w:b/>
+          <w:bCs/>
+          <w:lang w:val="ru-RU"/>
+        </w:rPr>
+        <w:t xml:space="preserve"> </w:t>
+      </w:r>
+      <w:r>
+        <w:rPr>
+          <w:rFonts w:cstheme="minorHAnsi"/>
+          <w:b/>
+          <w:bCs/>
+        </w:rPr>
+        <w:t>Development</w:t>
+      </w:r>
+      <w:r>
+        <w:rPr>
           <w:rFonts w:ascii="Consolas" w:hAnsi="Consolas"/>
-          <w:b/>
-          <w:bCs/>
-        </w:rPr>
-        <w:t>Sales</w:t>
-      </w:r>
-      <w:r>
-        <w:rPr>
-          <w:rFonts w:ascii="Consolas" w:hAnsi="Consolas"/>
+          <w:lang w:val="ru-RU"/>
         </w:rPr>
         <w:t>"</w:t>
       </w:r>
       <w:r>
         <w:rPr>
-          <w:rFonts w:ascii="Consolas" w:hAnsi="Consolas"/>
-        </w:rPr>
-        <w:t xml:space="preserve"> </w:t>
-      </w:r>
-      <w:r>
-        <w:rPr>
-          <w:lang w:val="bg-BG"/>
-        </w:rPr>
-        <w:t xml:space="preserve">или </w:t>
-      </w:r>
-      <w:r>
-        <w:rPr>
-          <w:rFonts w:ascii="Consolas" w:hAnsi="Consolas"/>
-        </w:rPr>
-        <w:t>"</w:t>
-      </w:r>
-      <w:r>
-        <w:rPr>
-          <w:rFonts w:ascii="Consolas" w:hAnsi="Consolas"/>
-          <w:b/>
-          <w:bCs/>
-        </w:rPr>
-        <w:t>Research and Development</w:t>
-      </w:r>
-      <w:r>
-        <w:rPr>
-          <w:rFonts w:ascii="Consolas" w:hAnsi="Consolas"/>
-        </w:rPr>
-        <w:t>"</w:t>
-      </w:r>
-      <w:r>
+          <w:lang w:val="ru-RU"/>
+        </w:rPr>
         <w:t>.</w:t>
       </w:r>
     </w:p>
@@ -787,6 +1149,7 @@
               <w:spacing w:after="0" w:line="276" w:lineRule="auto"/>
             </w:pPr>
             <w:r>
+              <w:lastRenderedPageBreak/>
               <w:t>Anton</w:t>
             </w:r>
             <w:r>
@@ -879,12 +1242,11 @@
         <w:pStyle w:val="Heading2"/>
       </w:pPr>
       <w:r>
-        <w:lastRenderedPageBreak/>
         <w:t xml:space="preserve">Служители с буквата </w:t>
       </w:r>
       <w:r>
         <w:rPr>
-          <w:lang w:val="en-US"/>
+          <w:lang w:val="ru-RU"/>
         </w:rPr>
         <w:t>,,</w:t>
       </w:r>
@@ -893,7 +1255,7 @@
       </w:r>
       <w:r>
         <w:rPr>
-          <w:lang w:val="en-US"/>
+          <w:lang w:val="ru-RU"/>
         </w:rPr>
         <w:t xml:space="preserve">” </w:t>
       </w:r>
@@ -922,6 +1284,9 @@
         <w:t>имената</w:t>
       </w:r>
       <w:r>
+        <w:rPr>
+          <w:lang w:val="ru-RU"/>
+        </w:rPr>
         <w:t xml:space="preserve">, </w:t>
       </w:r>
       <w:r>
@@ -953,6 +1318,29 @@
         <w:t>на служителите</w:t>
       </w:r>
       <w:r>
+        <w:rPr>
+          <w:lang w:val="ru-RU"/>
+        </w:rPr>
+        <w:t xml:space="preserve"> </w:t>
+      </w:r>
+      <w:r>
+        <w:rPr>
+          <w:lang w:val="bg-BG"/>
+        </w:rPr>
+        <w:t xml:space="preserve">от таблицата </w:t>
+      </w:r>
+      <w:r>
+        <w:rPr>
+          <w:rFonts w:ascii="Consolas" w:hAnsi="Consolas"/>
+          <w:b/>
+          <w:bCs/>
+        </w:rPr>
+        <w:t>Employees</w:t>
+      </w:r>
+      <w:r>
+        <w:rPr>
+          <w:lang w:val="ru-RU"/>
+        </w:rPr>
         <w:t xml:space="preserve">, </w:t>
       </w:r>
       <w:r>
@@ -972,6 +1360,7 @@
       <w:r>
         <w:rPr>
           <w:rFonts w:ascii="Consolas" w:hAnsi="Consolas"/>
+          <w:lang w:val="ru-RU"/>
         </w:rPr>
         <w:t>"</w:t>
       </w:r>
@@ -985,10 +1374,14 @@
       <w:r>
         <w:rPr>
           <w:rFonts w:ascii="Consolas" w:hAnsi="Consolas"/>
+          <w:lang w:val="ru-RU"/>
         </w:rPr>
         <w:t>"</w:t>
       </w:r>
       <w:r>
+        <w:rPr>
+          <w:lang w:val="ru-RU"/>
+        </w:rPr>
         <w:t xml:space="preserve"> </w:t>
       </w:r>
       <w:r>
@@ -1042,6 +1435,7 @@
       <w:r>
         <w:rPr>
           <w:rFonts w:ascii="Consolas" w:hAnsi="Consolas"/>
+          <w:lang w:val="ru-RU"/>
         </w:rPr>
         <w:t>"</w:t>
       </w:r>
@@ -1051,15 +1445,53 @@
           <w:b/>
           <w:bCs/>
         </w:rPr>
-        <w:t>Research and Development</w:t>
+        <w:t>Research</w:t>
       </w:r>
       <w:r>
         <w:rPr>
           <w:rFonts w:ascii="Consolas" w:hAnsi="Consolas"/>
+          <w:b/>
+          <w:bCs/>
+          <w:lang w:val="ru-RU"/>
+        </w:rPr>
+        <w:t xml:space="preserve"> </w:t>
+      </w:r>
+      <w:r>
+        <w:rPr>
+          <w:rFonts w:ascii="Consolas" w:hAnsi="Consolas"/>
+          <w:b/>
+          <w:bCs/>
+        </w:rPr>
+        <w:t>and</w:t>
+      </w:r>
+      <w:r>
+        <w:rPr>
+          <w:rFonts w:ascii="Consolas" w:hAnsi="Consolas"/>
+          <w:b/>
+          <w:bCs/>
+          <w:lang w:val="ru-RU"/>
+        </w:rPr>
+        <w:t xml:space="preserve"> </w:t>
+      </w:r>
+      <w:r>
+        <w:rPr>
+          <w:rFonts w:ascii="Consolas" w:hAnsi="Consolas"/>
+          <w:b/>
+          <w:bCs/>
+        </w:rPr>
+        <w:t>Development</w:t>
+      </w:r>
+      <w:r>
+        <w:rPr>
+          <w:rFonts w:ascii="Consolas" w:hAnsi="Consolas"/>
+          <w:lang w:val="ru-RU"/>
         </w:rPr>
         <w:t>"</w:t>
       </w:r>
       <w:r>
+        <w:rPr>
+          <w:lang w:val="ru-RU"/>
+        </w:rPr>
         <w:t>.</w:t>
       </w:r>
     </w:p>
@@ -1223,15 +1655,223 @@
     </w:tbl>
     <w:p>
       <w:pPr>
-        <w:pStyle w:val="Heading2"/>
-      </w:pPr>
-      <w:r>
-        <w:t>Поръчки</w:t>
+        <w:pStyle w:val="Heading1"/>
+        <w:rPr>
+          <w:lang w:val="ru-RU"/>
+        </w:rPr>
+      </w:pPr>
+      <w:r>
+        <w:rPr>
+          <w:lang w:val="bg-BG"/>
+        </w:rPr>
+        <w:t xml:space="preserve">Част </w:t>
+      </w:r>
+      <w:r>
+        <w:rPr>
+          <w:lang w:val="ru-RU"/>
+        </w:rPr>
+        <w:t>2</w:t>
+      </w:r>
+      <w:r>
+        <w:rPr>
+          <w:lang w:val="bg-BG"/>
+        </w:rPr>
+        <w:t xml:space="preserve"> – Заявки към базата данни </w:t>
+      </w:r>
+      <w:r>
+        <w:t>OrderTracker</w:t>
       </w:r>
     </w:p>
     <w:p>
       <w:pPr>
         <w:rPr>
+          <w:lang w:val="ru-RU"/>
+        </w:rPr>
+      </w:pPr>
+      <w:r>
+        <w:rPr>
+          <w:lang w:val="bg-BG"/>
+        </w:rPr>
+        <w:t xml:space="preserve">Отворете </w:t>
+      </w:r>
+      <w:r>
+        <w:rPr>
+          <w:b/>
+          <w:bCs/>
+        </w:rPr>
+        <w:t>SQL</w:t>
+      </w:r>
+      <w:r>
+        <w:rPr>
+          <w:lang w:val="bg-BG"/>
+        </w:rPr>
+        <w:t xml:space="preserve"> </w:t>
+      </w:r>
+      <w:r>
+        <w:rPr>
+          <w:lang w:val="bg-BG"/>
+        </w:rPr>
+        <w:t xml:space="preserve">файла от </w:t>
+      </w:r>
+      <w:r>
+        <w:rPr>
+          <w:b/>
+          <w:bCs/>
+          <w:lang w:val="bg-BG"/>
+        </w:rPr>
+        <w:t>ресурсите</w:t>
+      </w:r>
+      <w:r>
+        <w:rPr>
+          <w:lang w:val="bg-BG"/>
+        </w:rPr>
+        <w:t xml:space="preserve"> с </w:t>
+      </w:r>
+      <w:r>
+        <w:rPr>
+          <w:lang w:val="bg-BG"/>
+        </w:rPr>
+        <w:t>име</w:t>
+      </w:r>
+      <w:r>
+        <w:rPr>
+          <w:lang w:val="bg-BG"/>
+        </w:rPr>
+        <w:t xml:space="preserve"> "</w:t>
+      </w:r>
+      <w:r>
+        <w:rPr>
+          <w:b/>
+          <w:bCs/>
+        </w:rPr>
+        <w:t>OrderTracker</w:t>
+      </w:r>
+      <w:r>
+        <w:rPr>
+          <w:b/>
+          <w:bCs/>
+          <w:lang w:val="bg-BG"/>
+        </w:rPr>
+        <w:t>.</w:t>
+      </w:r>
+      <w:r>
+        <w:rPr>
+          <w:b/>
+          <w:bCs/>
+        </w:rPr>
+        <w:t>sql</w:t>
+      </w:r>
+      <w:r>
+        <w:rPr>
+          <w:lang w:val="bg-BG"/>
+        </w:rPr>
+        <w:t>"</w:t>
+      </w:r>
+      <w:r>
+        <w:rPr>
+          <w:lang w:val="ru-RU"/>
+        </w:rPr>
+        <w:t xml:space="preserve"> </w:t>
+      </w:r>
+      <w:r>
+        <w:rPr>
+          <w:lang w:val="bg-BG"/>
+        </w:rPr>
+        <w:t xml:space="preserve">в </w:t>
+      </w:r>
+      <w:r>
+        <w:rPr>
+          <w:b/>
+          <w:bCs/>
+        </w:rPr>
+        <w:t>SSMS</w:t>
+      </w:r>
+      <w:r>
+        <w:rPr>
+          <w:lang w:val="bg-BG"/>
+        </w:rPr>
+        <w:t xml:space="preserve"> </w:t>
+      </w:r>
+      <w:r>
+        <w:rPr>
+          <w:lang w:val="bg-BG"/>
+        </w:rPr>
+        <w:t xml:space="preserve">и го </w:t>
+      </w:r>
+      <w:r>
+        <w:rPr>
+          <w:b/>
+          <w:bCs/>
+          <w:lang w:val="bg-BG"/>
+        </w:rPr>
+        <w:t>изпълнете</w:t>
+      </w:r>
+      <w:r>
+        <w:rPr>
+          <w:lang w:val="ru-RU"/>
+        </w:rPr>
+        <w:t xml:space="preserve">. </w:t>
+      </w:r>
+      <w:r>
+        <w:rPr>
+          <w:lang w:val="bg-BG"/>
+        </w:rPr>
+        <w:t xml:space="preserve">Това ще създаде база данни </w:t>
+      </w:r>
+      <w:r>
+        <w:rPr>
+          <w:rFonts w:ascii="Consolas" w:hAnsi="Consolas"/>
+          <w:b/>
+          <w:bCs/>
+        </w:rPr>
+        <w:t>OrderTracker</w:t>
+      </w:r>
+      <w:r>
+        <w:rPr>
+          <w:lang w:val="bg-BG"/>
+        </w:rPr>
+        <w:t xml:space="preserve">, по която ще пишете </w:t>
+      </w:r>
+      <w:r>
+        <w:rPr>
+          <w:b/>
+          <w:bCs/>
+          <w:lang w:val="bg-BG"/>
+        </w:rPr>
+        <w:t>заявки</w:t>
+      </w:r>
+      <w:r>
+        <w:rPr>
+          <w:lang w:val="bg-BG"/>
+        </w:rPr>
+        <w:t xml:space="preserve"> в </w:t>
+      </w:r>
+      <w:r>
+        <w:rPr>
+          <w:b/>
+          <w:bCs/>
+          <w:lang w:val="bg-BG"/>
+        </w:rPr>
+        <w:t>следващите няколко задачи</w:t>
+      </w:r>
+      <w:r>
+        <w:rPr>
+          <w:lang w:val="bg-BG"/>
+        </w:rPr>
+        <w:t>.</w:t>
+      </w:r>
+    </w:p>
+    <w:p>
+      <w:pPr>
+        <w:pStyle w:val="Heading2"/>
+      </w:pPr>
+      <w:r>
+        <w:t>Поръчки</w:t>
+      </w:r>
+    </w:p>
+    <w:p>
+      <w:pPr>
+        <w:rPr>
           <w:lang w:val="bg-BG"/>
         </w:rPr>
       </w:pPr>
@@ -1250,6 +1890,39 @@
         <w:t>поръчките</w:t>
       </w:r>
       <w:r>
+        <w:rPr>
+          <w:b/>
+          <w:bCs/>
+          <w:lang w:val="ru-RU"/>
+        </w:rPr>
+        <w:t xml:space="preserve"> </w:t>
+      </w:r>
+      <w:r>
+        <w:rPr>
+          <w:lang w:val="bg-BG"/>
+        </w:rPr>
+        <w:t>в таблицата</w:t>
+      </w:r>
+      <w:r>
+        <w:rPr>
+          <w:b/>
+          <w:bCs/>
+          <w:lang w:val="bg-BG"/>
+        </w:rPr>
+        <w:t xml:space="preserve"> </w:t>
+      </w:r>
+      <w:r>
+        <w:rPr>
+          <w:rFonts w:ascii="Consolas" w:hAnsi="Consolas"/>
+          <w:b/>
+          <w:bCs/>
+        </w:rPr>
+        <w:t>Orders</w:t>
+      </w:r>
+      <w:r>
+        <w:rPr>
+          <w:lang w:val="ru-RU"/>
+        </w:rPr>
         <w:t xml:space="preserve">, </w:t>
       </w:r>
       <w:r>
@@ -1323,6 +1996,9 @@
         <w:t>клиентите</w:t>
       </w:r>
       <w:r>
+        <w:rPr>
+          <w:lang w:val="ru-RU"/>
+        </w:rPr>
         <w:t xml:space="preserve">, </w:t>
       </w:r>
       <w:r>
@@ -1332,6 +2008,9 @@
         <w:t>които са ги поръчали</w:t>
       </w:r>
       <w:r>
+        <w:rPr>
+          <w:lang w:val="ru-RU"/>
+        </w:rPr>
         <w:t>.</w:t>
       </w:r>
     </w:p>
@@ -1857,6 +2536,7 @@
         <w:pStyle w:val="Heading2"/>
       </w:pPr>
       <w:r>
+        <w:lastRenderedPageBreak/>
         <w:t>Продукти от тип електроника</w:t>
       </w:r>
     </w:p>
@@ -1873,6 +2553,9 @@
         <w:t>Направете заявка</w:t>
       </w:r>
       <w:r>
+        <w:rPr>
+          <w:lang w:val="ru-RU"/>
+        </w:rPr>
         <w:t xml:space="preserve">, </w:t>
       </w:r>
       <w:r>
@@ -1893,6 +2576,37 @@
         <w:rPr>
           <w:b/>
           <w:bCs/>
+          <w:lang w:val="ru-RU"/>
+        </w:rPr>
+        <w:t xml:space="preserve"> </w:t>
+      </w:r>
+      <w:r>
+        <w:rPr>
+          <w:lang w:val="bg-BG"/>
+        </w:rPr>
+        <w:t>в таблицата</w:t>
+      </w:r>
+      <w:r>
+        <w:rPr>
+          <w:b/>
+          <w:bCs/>
+          <w:lang w:val="bg-BG"/>
+        </w:rPr>
+        <w:t xml:space="preserve"> </w:t>
+      </w:r>
+      <w:r>
+        <w:rPr>
+          <w:rFonts w:ascii="Consolas" w:hAnsi="Consolas"/>
+          <w:b/>
+          <w:bCs/>
+        </w:rPr>
+        <w:t>Orders</w:t>
+      </w:r>
+      <w:r>
+        <w:rPr>
+          <w:b/>
+          <w:bCs/>
+          <w:lang w:val="ru-RU"/>
         </w:rPr>
         <w:t xml:space="preserve">, </w:t>
       </w:r>
@@ -1933,6 +2647,9 @@
         <w:t>Electronics</w:t>
       </w:r>
       <w:r>
+        <w:rPr>
+          <w:lang w:val="ru-RU"/>
+        </w:rPr>
         <w:t xml:space="preserve">. </w:t>
       </w:r>
       <w:r>
@@ -2006,6 +2723,9 @@
         <w:t>клиентите</w:t>
       </w:r>
       <w:r>
+        <w:rPr>
+          <w:lang w:val="ru-RU"/>
+        </w:rPr>
         <w:t>.</w:t>
       </w:r>
     </w:p>
@@ -2266,7 +2986,6 @@
               <w:spacing w:after="0"/>
             </w:pPr>
             <w:r>
-              <w:lastRenderedPageBreak/>
               <w:t>2</w:t>
             </w:r>
           </w:p>
@@ -2444,6 +3163,45 @@
         <w:t>цени</w:t>
       </w:r>
       <w:r>
+        <w:rPr>
+          <w:b/>
+          <w:bCs/>
+          <w:lang w:val="ru-RU"/>
+        </w:rPr>
+        <w:t xml:space="preserve"> </w:t>
+      </w:r>
+      <w:r>
+        <w:rPr>
+          <w:lang w:val="bg-BG"/>
+        </w:rPr>
+        <w:t>от</w:t>
+      </w:r>
+      <w:r>
+        <w:rPr>
+          <w:lang w:val="bg-BG"/>
+        </w:rPr>
+        <w:t xml:space="preserve"> таблицата</w:t>
+      </w:r>
+      <w:r>
+        <w:rPr>
+          <w:b/>
+          <w:bCs/>
+          <w:lang w:val="bg-BG"/>
+        </w:rPr>
+        <w:t xml:space="preserve"> </w:t>
+      </w:r>
+      <w:r>
+        <w:rPr>
+          <w:rFonts w:ascii="Consolas" w:hAnsi="Consolas"/>
+          <w:b/>
+          <w:bCs/>
+        </w:rPr>
+        <w:t>Products</w:t>
+      </w:r>
+      <w:r>
+        <w:rPr>
+          <w:lang w:val="ru-RU"/>
+        </w:rPr>
         <w:t xml:space="preserve">, </w:t>
       </w:r>
       <w:r>
@@ -2475,6 +3233,9 @@
         <w:t xml:space="preserve">име </w:t>
       </w:r>
       <w:r>
+        <w:rPr>
+          <w:lang w:val="ru-RU"/>
+        </w:rPr>
         <w:t>"</w:t>
       </w:r>
       <w:r>
@@ -2485,9 +3246,15 @@
         <w:t>John</w:t>
       </w:r>
       <w:r>
+        <w:rPr>
+          <w:lang w:val="ru-RU"/>
+        </w:rPr>
         <w:t>"</w:t>
       </w:r>
       <w:r>
+        <w:rPr>
+          <w:lang w:val="ru-RU"/>
+        </w:rPr>
         <w:t>.</w:t>
       </w:r>
     </w:p>
@@ -2689,6 +3456,7 @@
       <w:r>
         <w:rPr>
           <w:noProof/>
+          <w:lang w:val="ru-RU"/>
         </w:rPr>
         <w:t>(</w:t>
       </w:r>
@@ -2749,7 +3517,36 @@
         <w:t>потребителите</w:t>
       </w:r>
       <w:r>
-        <w:t xml:space="preserve">), </w:t>
+        <w:rPr>
+          <w:lang w:val="ru-RU"/>
+        </w:rPr>
+        <w:t>)</w:t>
+      </w:r>
+      <w:r>
+        <w:rPr>
+          <w:lang w:val="ru-RU"/>
+        </w:rPr>
+        <w:t xml:space="preserve"> </w:t>
+      </w:r>
+      <w:r>
+        <w:rPr>
+          <w:lang w:val="bg-BG"/>
+        </w:rPr>
+        <w:t xml:space="preserve">от таблицата </w:t>
+      </w:r>
+      <w:r>
+        <w:rPr>
+          <w:rFonts w:ascii="Consolas" w:hAnsi="Consolas"/>
+          <w:b/>
+          <w:bCs/>
+        </w:rPr>
+        <w:t>Orders</w:t>
+      </w:r>
+      <w:r>
+        <w:rPr>
+          <w:lang w:val="ru-RU"/>
+        </w:rPr>
+        <w:t xml:space="preserve">, </w:t>
       </w:r>
       <w:r>
         <w:rPr>
@@ -2797,6 +3594,7 @@
         <w:rPr>
           <w:b/>
           <w:bCs/>
+          <w:lang w:val="ru-RU"/>
         </w:rPr>
         <w:t>-</w:t>
       </w:r>
@@ -2812,10 +3610,14 @@
         <w:rPr>
           <w:b/>
           <w:bCs/>
+          <w:lang w:val="ru-RU"/>
         </w:rPr>
         <w:t>1000</w:t>
       </w:r>
       <w:r>
+        <w:rPr>
+          <w:lang w:val="ru-RU"/>
+        </w:rPr>
         <w:t xml:space="preserve">. </w:t>
       </w:r>
       <w:r>
@@ -2847,6 +3649,9 @@
         <w:t>продукта</w:t>
       </w:r>
       <w:r>
+        <w:rPr>
+          <w:lang w:val="ru-RU"/>
+        </w:rPr>
         <w:t>.</w:t>
       </w:r>
     </w:p>
@@ -3255,6 +4060,7 @@
         <w:pStyle w:val="Heading2"/>
       </w:pPr>
       <w:r>
+        <w:lastRenderedPageBreak/>
         <w:t>Най</w:t>
       </w:r>
       <w:r>
@@ -3291,6 +4097,7 @@
         <w:rPr>
           <w:b/>
           <w:bCs/>
+          <w:lang w:val="ru-RU"/>
         </w:rPr>
         <w:t>-</w:t>
       </w:r>
@@ -3303,6 +4110,45 @@
         <w:t>скъпия продукт</w:t>
       </w:r>
       <w:r>
+        <w:rPr>
+          <w:b/>
+          <w:bCs/>
+          <w:lang w:val="ru-RU"/>
+        </w:rPr>
+        <w:t xml:space="preserve"> </w:t>
+      </w:r>
+      <w:r>
+        <w:rPr>
+          <w:lang w:val="bg-BG"/>
+        </w:rPr>
+        <w:t>от</w:t>
+      </w:r>
+      <w:r>
+        <w:rPr>
+          <w:lang w:val="bg-BG"/>
+        </w:rPr>
+        <w:t xml:space="preserve"> таблицата</w:t>
+      </w:r>
+      <w:r>
+        <w:rPr>
+          <w:b/>
+          <w:bCs/>
+          <w:lang w:val="bg-BG"/>
+        </w:rPr>
+        <w:t xml:space="preserve"> </w:t>
+      </w:r>
+      <w:r>
+        <w:rPr>
+          <w:rFonts w:ascii="Consolas" w:hAnsi="Consolas"/>
+          <w:b/>
+          <w:bCs/>
+        </w:rPr>
+        <w:t>Products</w:t>
+      </w:r>
+      <w:r>
+        <w:rPr>
+          <w:lang w:val="ru-RU"/>
+        </w:rPr>
         <w:t xml:space="preserve">, </w:t>
       </w:r>
       <w:r>
@@ -3334,6 +4180,9 @@
         <w:t>потребителя</w:t>
       </w:r>
       <w:r>
+        <w:rPr>
+          <w:lang w:val="ru-RU"/>
+        </w:rPr>
         <w:t xml:space="preserve">, </w:t>
       </w:r>
       <w:r>
@@ -3351,6 +4200,9 @@
         <w:t>поръчка</w:t>
       </w:r>
       <w:r>
+        <w:rPr>
+          <w:lang w:val="ru-RU"/>
+        </w:rPr>
         <w:t>.</w:t>
       </w:r>
     </w:p>
@@ -3369,6 +4221,9 @@
         <w:t>Подсказка</w:t>
       </w:r>
       <w:r>
+        <w:rPr>
+          <w:lang w:val="ru-RU"/>
+        </w:rPr>
         <w:t xml:space="preserve">: </w:t>
       </w:r>
       <w:r>
@@ -3401,6 +4256,9 @@
         <w:t>WHERE</w:t>
       </w:r>
       <w:r>
+        <w:rPr>
+          <w:lang w:val="ru-RU"/>
+        </w:rPr>
         <w:t xml:space="preserve">, </w:t>
       </w:r>
       <w:r>
@@ -3446,6 +4304,9 @@
         <w:t>Products</w:t>
       </w:r>
       <w:r>
+        <w:rPr>
+          <w:lang w:val="ru-RU"/>
+        </w:rPr>
         <w:t xml:space="preserve">. </w:t>
       </w:r>
       <w:r>
@@ -3657,7 +4518,6 @@
               <w:spacing w:after="0" w:line="276" w:lineRule="auto"/>
             </w:pPr>
             <w:r>
-              <w:lastRenderedPageBreak/>
               <w:t>8</w:t>
             </w:r>
           </w:p>
@@ -3749,6 +4609,45 @@
         <w:t>всички потребители</w:t>
       </w:r>
       <w:r>
+        <w:rPr>
+          <w:b/>
+          <w:bCs/>
+          <w:lang w:val="ru-RU"/>
+        </w:rPr>
+        <w:t xml:space="preserve"> </w:t>
+      </w:r>
+      <w:r>
+        <w:rPr>
+          <w:lang w:val="bg-BG"/>
+        </w:rPr>
+        <w:t>от</w:t>
+      </w:r>
+      <w:r>
+        <w:rPr>
+          <w:lang w:val="bg-BG"/>
+        </w:rPr>
+        <w:t xml:space="preserve"> таблицата</w:t>
+      </w:r>
+      <w:r>
+        <w:rPr>
+          <w:b/>
+          <w:bCs/>
+          <w:lang w:val="bg-BG"/>
+        </w:rPr>
+        <w:t xml:space="preserve"> </w:t>
+      </w:r>
+      <w:r>
+        <w:rPr>
+          <w:rFonts w:ascii="Consolas" w:hAnsi="Consolas"/>
+          <w:b/>
+          <w:bCs/>
+        </w:rPr>
+        <w:t>Users</w:t>
+      </w:r>
+      <w:r>
+        <w:rPr>
+          <w:lang w:val="ru-RU"/>
+        </w:rPr>
         <w:t xml:space="preserve">, </w:t>
       </w:r>
       <w:r>
@@ -3766,6 +4665,9 @@
         <w:t>повече от една поръчка</w:t>
       </w:r>
       <w:r>
+        <w:rPr>
+          <w:lang w:val="ru-RU"/>
+        </w:rPr>
         <w:t>.</w:t>
       </w:r>
     </w:p>
@@ -3784,6 +4686,9 @@
         <w:t>Подсказка</w:t>
       </w:r>
       <w:r>
+        <w:rPr>
+          <w:lang w:val="ru-RU"/>
+        </w:rPr>
         <w:t xml:space="preserve">: </w:t>
       </w:r>
       <w:r>
@@ -3801,6 +4706,9 @@
         <w:t>потребителите</w:t>
       </w:r>
       <w:r>
+        <w:rPr>
+          <w:lang w:val="ru-RU"/>
+        </w:rPr>
         <w:t xml:space="preserve">, </w:t>
       </w:r>
       <w:r>
@@ -3832,6 +4740,9 @@
         <w:t>една поръчка</w:t>
       </w:r>
       <w:r>
+        <w:rPr>
+          <w:lang w:val="ru-RU"/>
+        </w:rPr>
         <w:t xml:space="preserve">, </w:t>
       </w:r>
       <w:r>
@@ -3852,6 +4763,7 @@
         <w:rPr>
           <w:b/>
           <w:bCs/>
+          <w:lang w:val="ru-RU"/>
         </w:rPr>
         <w:t xml:space="preserve"> </w:t>
       </w:r>
@@ -3873,6 +4785,7 @@
         <w:rPr>
           <w:b/>
           <w:bCs/>
+          <w:lang w:val="ru-RU"/>
         </w:rPr>
         <w:t xml:space="preserve"> </w:t>
       </w:r>
@@ -3883,6 +4796,9 @@
         <w:t>два пъти</w:t>
       </w:r>
       <w:r>
+        <w:rPr>
+          <w:lang w:val="ru-RU"/>
+        </w:rPr>
         <w:t xml:space="preserve">, </w:t>
       </w:r>
       <w:r>
@@ -3928,6 +4844,9 @@
         <w:t>същия потребител</w:t>
       </w:r>
       <w:r>
+        <w:rPr>
+          <w:lang w:val="ru-RU"/>
+        </w:rPr>
         <w:t>.</w:t>
       </w:r>
     </w:p>
@@ -4204,6 +5123,7 @@
                               <w:color w:val="595959" w:themeColor="text1" w:themeTint="A6"/>
                               <w:sz w:val="17"/>
                               <w:szCs w:val="17"/>
+                              <w:lang w:val="ru-RU"/>
                             </w:rPr>
                             <w:t xml:space="preserve">, </w:t>
                           </w:r>
@@ -4274,7 +5194,16 @@
                               <w:sz w:val="17"/>
                               <w:szCs w:val="17"/>
                             </w:rPr>
-                            <w:t>NC-</w:t>
+                            <w:t>NC</w:t>
+                          </w:r>
+                          <w:r>
+                            <w:rPr>
+                              <w:color w:val="595959" w:themeColor="text1" w:themeTint="A6"/>
+                              <w:sz w:val="17"/>
+                              <w:szCs w:val="17"/>
+                              <w:lang w:val="ru-RU"/>
+                            </w:rPr>
+                            <w:t>-</w:t>
                           </w:r>
                           <w:r>
                             <w:rPr>
@@ -4501,6 +5430,7 @@
                         <w:color w:val="595959" w:themeColor="text1" w:themeTint="A6"/>
                         <w:sz w:val="17"/>
                         <w:szCs w:val="17"/>
+                        <w:lang w:val="ru-RU"/>
                       </w:rPr>
                       <w:t xml:space="preserve">, </w:t>
                     </w:r>
@@ -4571,7 +5501,16 @@
                         <w:sz w:val="17"/>
                         <w:szCs w:val="17"/>
                       </w:rPr>
-                      <w:t>NC-</w:t>
+                      <w:t>NC</w:t>
+                    </w:r>
+                    <w:r>
+                      <w:rPr>
+                        <w:color w:val="595959" w:themeColor="text1" w:themeTint="A6"/>
+                        <w:sz w:val="17"/>
+                        <w:szCs w:val="17"/>
+                        <w:lang w:val="ru-RU"/>
+                      </w:rPr>
+                      <w:t>-</w:t>
                     </w:r>
                     <w:r>
                       <w:rPr>
@@ -10256,7 +11195,7 @@
   <w:style w:type="paragraph" w:default="1" w:styleId="Normal">
     <w:name w:val="Normal"/>
     <w:qFormat/>
-    <w:rsid w:val="008063E1"/>
+    <w:rsid w:val="00C86511"/>
     <w:pPr>
       <w:spacing w:before="80" w:after="120"/>
     </w:pPr>

</xml_diff>

<commit_message>
Small fix on Complex Joins and Subqueries exercise
</commit_message>
<xml_diff>
--- a/Courses/Software-Sciences/Module-3-Databases-New/10-Complex-Joins-and-Subqueries/09-Complex-Joins-and-Subqueries-Exercise.docx
+++ b/Courses/Software-Sciences/Module-3-Databases-New/10-Complex-Joins-and-Subqueries/09-Complex-Joins-and-Subqueries-Exercise.docx
@@ -62,6 +62,11 @@
       </w:r>
     </w:p>
     <w:p>
+      <w:pPr>
+        <w:rPr>
+          <w:lang w:val="ru-RU"/>
+        </w:rPr>
+      </w:pPr>
       <w:r>
         <w:rPr>
           <w:lang w:val="bg-BG"/>
@@ -111,105 +116,95 @@
         <w:rPr>
           <w:lang w:val="bg-BG"/>
         </w:rPr>
+        <w:t xml:space="preserve"> "</w:t>
+      </w:r>
+      <w:r>
+        <w:rPr>
+          <w:b/>
+          <w:bCs/>
+        </w:rPr>
+        <w:t>EmployeeManagement</w:t>
+      </w:r>
+      <w:r>
+        <w:rPr>
+          <w:b/>
+          <w:bCs/>
+          <w:lang w:val="bg-BG"/>
+        </w:rPr>
+        <w:t>.</w:t>
+      </w:r>
+      <w:r>
+        <w:rPr>
+          <w:b/>
+          <w:bCs/>
+        </w:rPr>
+        <w:t>sql</w:t>
+      </w:r>
+      <w:r>
+        <w:rPr>
+          <w:lang w:val="bg-BG"/>
+        </w:rPr>
+        <w:t>"</w:t>
+      </w:r>
+      <w:r>
+        <w:rPr>
+          <w:lang w:val="ru-RU"/>
+        </w:rPr>
         <w:t xml:space="preserve"> </w:t>
       </w:r>
       <w:r>
         <w:rPr>
           <w:lang w:val="bg-BG"/>
         </w:rPr>
-        <w:t>"</w:t>
-      </w:r>
-      <w:proofErr w:type="spellStart"/>
-      <w:r>
-        <w:rPr>
+        <w:t xml:space="preserve">в </w:t>
+      </w:r>
+      <w:r>
+        <w:rPr>
+          <w:b/>
+          <w:bCs/>
+        </w:rPr>
+        <w:t>SSMS</w:t>
+      </w:r>
+      <w:r>
+        <w:rPr>
+          <w:lang w:val="bg-BG"/>
+        </w:rPr>
+        <w:t xml:space="preserve"> </w:t>
+      </w:r>
+      <w:r>
+        <w:rPr>
+          <w:lang w:val="bg-BG"/>
+        </w:rPr>
+        <w:t xml:space="preserve">и го </w:t>
+      </w:r>
+      <w:r>
+        <w:rPr>
+          <w:b/>
+          <w:bCs/>
+          <w:lang w:val="bg-BG"/>
+        </w:rPr>
+        <w:t>изпълнете</w:t>
+      </w:r>
+      <w:r>
+        <w:rPr>
+          <w:lang w:val="ru-RU"/>
+        </w:rPr>
+        <w:t xml:space="preserve">. </w:t>
+      </w:r>
+      <w:r>
+        <w:rPr>
+          <w:lang w:val="bg-BG"/>
+        </w:rPr>
+        <w:t xml:space="preserve">Това ще създаде база данни </w:t>
+      </w:r>
+      <w:r>
+        <w:rPr>
+          <w:rFonts w:ascii="Consolas" w:hAnsi="Consolas"/>
           <w:b/>
           <w:bCs/>
         </w:rPr>
         <w:t>EmployeeManagement</w:t>
       </w:r>
-      <w:proofErr w:type="spellEnd"/>
-      <w:r>
-        <w:rPr>
-          <w:b/>
-          <w:bCs/>
-          <w:lang w:val="bg-BG"/>
-        </w:rPr>
-        <w:t>.</w:t>
-      </w:r>
-      <w:r>
-        <w:rPr>
-          <w:b/>
-          <w:bCs/>
-        </w:rPr>
-        <w:t>sql</w:t>
-      </w:r>
-      <w:r>
-        <w:rPr>
-          <w:lang w:val="bg-BG"/>
-        </w:rPr>
-        <w:t>"</w:t>
-      </w:r>
-      <w:r>
-        <w:rPr>
-          <w:lang w:val="ru-RU"/>
-        </w:rPr>
-        <w:t xml:space="preserve"> </w:t>
-      </w:r>
-      <w:r>
-        <w:rPr>
-          <w:lang w:val="bg-BG"/>
-        </w:rPr>
-        <w:t xml:space="preserve">в </w:t>
-      </w:r>
-      <w:r>
-        <w:rPr>
-          <w:b/>
-          <w:bCs/>
-        </w:rPr>
-        <w:t>SSMS</w:t>
-      </w:r>
-      <w:r>
-        <w:rPr>
-          <w:lang w:val="bg-BG"/>
-        </w:rPr>
-        <w:t xml:space="preserve"> </w:t>
-      </w:r>
-      <w:r>
-        <w:rPr>
-          <w:lang w:val="bg-BG"/>
-        </w:rPr>
-        <w:t xml:space="preserve">и го </w:t>
-      </w:r>
-      <w:r>
-        <w:rPr>
-          <w:b/>
-          <w:bCs/>
-          <w:lang w:val="bg-BG"/>
-        </w:rPr>
-        <w:t>изпълнете</w:t>
-      </w:r>
-      <w:r>
-        <w:rPr>
-          <w:lang w:val="ru-RU"/>
-        </w:rPr>
-        <w:t xml:space="preserve">. </w:t>
-      </w:r>
-      <w:r>
-        <w:rPr>
-          <w:lang w:val="bg-BG"/>
-        </w:rPr>
-        <w:t xml:space="preserve">Това ще създаде база данни </w:t>
-      </w:r>
-      <w:proofErr w:type="spellStart"/>
-      <w:r>
-        <w:rPr>
-          <w:rFonts w:ascii="Consolas" w:hAnsi="Consolas"/>
-          <w:b/>
-          <w:bCs/>
-        </w:rPr>
-        <w:t>EmployeeManagement</w:t>
-      </w:r>
-      <w:proofErr w:type="spellEnd"/>
       <w:r>
         <w:rPr>
           <w:lang w:val="bg-BG"/>
@@ -1189,53 +1184,6 @@
           </w:p>
         </w:tc>
       </w:tr>
-      <w:tr>
-        <w:trPr>
-          <w:trHeight w:val="300"/>
-        </w:trPr>
-        <w:tc>
-          <w:tcPr>
-            <w:tcW w:w="1800" w:type="dxa"/>
-            <w:vAlign w:val="center"/>
-          </w:tcPr>
-          <w:p>
-            <w:pPr>
-              <w:spacing w:after="0"/>
-            </w:pPr>
-            <w:r>
-              <w:t>...</w:t>
-            </w:r>
-          </w:p>
-        </w:tc>
-        <w:tc>
-          <w:tcPr>
-            <w:tcW w:w="1800" w:type="dxa"/>
-            <w:vAlign w:val="center"/>
-          </w:tcPr>
-          <w:p>
-            <w:pPr>
-              <w:spacing w:after="0" w:line="276" w:lineRule="auto"/>
-            </w:pPr>
-            <w:r>
-              <w:t>...</w:t>
-            </w:r>
-          </w:p>
-        </w:tc>
-        <w:tc>
-          <w:tcPr>
-            <w:tcW w:w="3420" w:type="dxa"/>
-            <w:vAlign w:val="center"/>
-          </w:tcPr>
-          <w:p>
-            <w:pPr>
-              <w:spacing w:after="0"/>
-            </w:pPr>
-            <w:r>
-              <w:t>...</w:t>
-            </w:r>
-          </w:p>
-        </w:tc>
-      </w:tr>
     </w:tbl>
     <w:p>
       <w:pPr>
@@ -2536,7 +2484,6 @@
         <w:pStyle w:val="Heading2"/>
       </w:pPr>
       <w:r>
-        <w:lastRenderedPageBreak/>
         <w:t>Продукти от тип електроника</w:t>
       </w:r>
     </w:p>
@@ -2740,6 +2687,7 @@
         <w:rPr>
           <w:lang w:val="bg-BG"/>
         </w:rPr>
+        <w:lastRenderedPageBreak/>
         <w:t>Пример</w:t>
       </w:r>
     </w:p>
@@ -4060,7 +4008,6 @@
         <w:pStyle w:val="Heading2"/>
       </w:pPr>
       <w:r>
-        <w:lastRenderedPageBreak/>
         <w:t>Най</w:t>
       </w:r>
       <w:r>
@@ -4218,6 +4165,7 @@
           <w:bCs/>
           <w:lang w:val="bg-BG"/>
         </w:rPr>
+        <w:lastRenderedPageBreak/>
         <w:t>Подсказка</w:t>
       </w:r>
       <w:r>

</xml_diff>

<commit_message>
Fixes on result tables for exercise for subqueries
</commit_message>
<xml_diff>
--- a/Courses/Software-Sciences/Module-3-Databases-New/10-Complex-Joins-and-Subqueries/09-Complex-Joins-and-Subqueries-Exercise.docx
+++ b/Courses/Software-Sciences/Module-3-Databases-New/10-Complex-Joins-and-Subqueries/09-Complex-Joins-and-Subqueries-Exercise.docx
@@ -118,6 +118,7 @@
         </w:rPr>
         <w:t xml:space="preserve"> "</w:t>
       </w:r>
+      <w:proofErr w:type="spellStart"/>
       <w:r>
         <w:rPr>
           <w:b/>
@@ -125,6 +126,7 @@
         </w:rPr>
         <w:t>EmployeeManagement</w:t>
       </w:r>
+      <w:proofErr w:type="spellEnd"/>
       <w:r>
         <w:rPr>
           <w:b/>
@@ -133,6 +135,7 @@
         </w:rPr>
         <w:t>.</w:t>
       </w:r>
+      <w:proofErr w:type="spellStart"/>
       <w:r>
         <w:rPr>
           <w:b/>
@@ -140,6 +143,7 @@
         </w:rPr>
         <w:t>sql</w:t>
       </w:r>
+      <w:proofErr w:type="spellEnd"/>
       <w:r>
         <w:rPr>
           <w:lang w:val="bg-BG"/>
@@ -197,6 +201,7 @@
         </w:rPr>
         <w:t xml:space="preserve">Това ще създаде база данни </w:t>
       </w:r>
+      <w:proofErr w:type="spellStart"/>
       <w:r>
         <w:rPr>
           <w:rFonts w:ascii="Consolas" w:hAnsi="Consolas"/>
@@ -205,6 +210,7 @@
         </w:rPr>
         <w:t>EmployeeManagement</w:t>
       </w:r>
+      <w:proofErr w:type="spellEnd"/>
       <w:r>
         <w:rPr>
           <w:lang w:val="bg-BG"/>
@@ -1000,9 +1006,9 @@
         <w:tblLook w:val="04A0" w:firstRow="1" w:lastRow="0" w:firstColumn="1" w:lastColumn="0" w:noHBand="0" w:noVBand="1"/>
       </w:tblPr>
       <w:tblGrid>
-        <w:gridCol w:w="1800"/>
-        <w:gridCol w:w="1800"/>
-        <w:gridCol w:w="3420"/>
+        <w:gridCol w:w="1771"/>
+        <w:gridCol w:w="1739"/>
+        <w:gridCol w:w="3291"/>
       </w:tblGrid>
       <w:tr>
         <w:trPr>
@@ -1010,7 +1016,7 @@
         </w:trPr>
         <w:tc>
           <w:tcPr>
-            <w:tcW w:w="1800" w:type="dxa"/>
+            <w:tcW w:w="1771" w:type="dxa"/>
             <w:shd w:val="clear" w:color="auto" w:fill="D9D9D9" w:themeFill="background1" w:themeFillShade="D9"/>
             <w:vAlign w:val="center"/>
           </w:tcPr>
@@ -1035,7 +1041,7 @@
         </w:tc>
         <w:tc>
           <w:tcPr>
-            <w:tcW w:w="1800" w:type="dxa"/>
+            <w:tcW w:w="1739" w:type="dxa"/>
             <w:shd w:val="clear" w:color="auto" w:fill="D9D9D9" w:themeFill="background1" w:themeFillShade="D9"/>
             <w:vAlign w:val="center"/>
           </w:tcPr>
@@ -1060,7 +1066,7 @@
         </w:tc>
         <w:tc>
           <w:tcPr>
-            <w:tcW w:w="3420" w:type="dxa"/>
+            <w:tcW w:w="3291" w:type="dxa"/>
             <w:shd w:val="clear" w:color="auto" w:fill="D9D9D9" w:themeFill="background1" w:themeFillShade="D9"/>
             <w:vAlign w:val="center"/>
           </w:tcPr>
@@ -1089,7 +1095,7 @@
         </w:trPr>
         <w:tc>
           <w:tcPr>
-            <w:tcW w:w="1800" w:type="dxa"/>
+            <w:tcW w:w="1771" w:type="dxa"/>
             <w:vAlign w:val="center"/>
           </w:tcPr>
           <w:p>
@@ -1103,7 +1109,7 @@
         </w:tc>
         <w:tc>
           <w:tcPr>
-            <w:tcW w:w="1800" w:type="dxa"/>
+            <w:tcW w:w="1739" w:type="dxa"/>
             <w:vAlign w:val="center"/>
           </w:tcPr>
           <w:p>
@@ -1117,7 +1123,7 @@
         </w:tc>
         <w:tc>
           <w:tcPr>
-            <w:tcW w:w="3420" w:type="dxa"/>
+            <w:tcW w:w="3291" w:type="dxa"/>
             <w:vAlign w:val="center"/>
           </w:tcPr>
           <w:p>
@@ -1136,7 +1142,7 @@
         </w:trPr>
         <w:tc>
           <w:tcPr>
-            <w:tcW w:w="1800" w:type="dxa"/>
+            <w:tcW w:w="1771" w:type="dxa"/>
             <w:vAlign w:val="center"/>
           </w:tcPr>
           <w:p>
@@ -1157,7 +1163,7 @@
         </w:tc>
         <w:tc>
           <w:tcPr>
-            <w:tcW w:w="1800" w:type="dxa"/>
+            <w:tcW w:w="1739" w:type="dxa"/>
             <w:vAlign w:val="center"/>
           </w:tcPr>
           <w:p>
@@ -1171,7 +1177,7 @@
         </w:tc>
         <w:tc>
           <w:tcPr>
-            <w:tcW w:w="3420" w:type="dxa"/>
+            <w:tcW w:w="3291" w:type="dxa"/>
             <w:vAlign w:val="center"/>
           </w:tcPr>
           <w:p>
@@ -1229,7 +1235,21 @@
           <w:bCs/>
           <w:lang w:val="bg-BG"/>
         </w:rPr>
-        <w:t>имената</w:t>
+        <w:t>първите</w:t>
+      </w:r>
+      <w:r>
+        <w:rPr>
+          <w:lang w:val="bg-BG"/>
+        </w:rPr>
+        <w:t xml:space="preserve"> </w:t>
+      </w:r>
+      <w:r>
+        <w:rPr>
+          <w:b/>
+          <w:bCs/>
+          <w:lang w:val="bg-BG"/>
+        </w:rPr>
+        <w:t>имена</w:t>
       </w:r>
       <w:r>
         <w:rPr>
@@ -1460,7 +1480,7 @@
     <w:tbl>
       <w:tblPr>
         <w:tblStyle w:val="TableGrid"/>
-        <w:tblW w:w="6750" w:type="dxa"/>
+        <w:tblW w:w="4894" w:type="dxa"/>
         <w:tblInd w:w="-5" w:type="dxa"/>
         <w:tblCellMar>
           <w:top w:w="216" w:type="dxa"/>
@@ -1471,9 +1491,9 @@
         <w:tblLook w:val="06A0" w:firstRow="1" w:lastRow="0" w:firstColumn="1" w:lastColumn="0" w:noHBand="1" w:noVBand="1"/>
       </w:tblPr>
       <w:tblGrid>
-        <w:gridCol w:w="1808"/>
-        <w:gridCol w:w="1539"/>
-        <w:gridCol w:w="3403"/>
+        <w:gridCol w:w="1771"/>
+        <w:gridCol w:w="1178"/>
+        <w:gridCol w:w="1945"/>
       </w:tblGrid>
       <w:tr>
         <w:trPr>
@@ -1481,7 +1501,7 @@
         </w:trPr>
         <w:tc>
           <w:tcPr>
-            <w:tcW w:w="1808" w:type="dxa"/>
+            <w:tcW w:w="1771" w:type="dxa"/>
             <w:shd w:val="clear" w:color="auto" w:fill="D9D9D9" w:themeFill="background1" w:themeFillShade="D9"/>
             <w:vAlign w:val="center"/>
           </w:tcPr>
@@ -1506,7 +1526,7 @@
         </w:tc>
         <w:tc>
           <w:tcPr>
-            <w:tcW w:w="1539" w:type="dxa"/>
+            <w:tcW w:w="1178" w:type="dxa"/>
             <w:shd w:val="clear" w:color="auto" w:fill="D9D9D9" w:themeFill="background1" w:themeFillShade="D9"/>
             <w:vAlign w:val="center"/>
           </w:tcPr>
@@ -1530,7 +1550,7 @@
         </w:tc>
         <w:tc>
           <w:tcPr>
-            <w:tcW w:w="3403" w:type="dxa"/>
+            <w:tcW w:w="1945" w:type="dxa"/>
             <w:shd w:val="clear" w:color="auto" w:fill="D9D9D9" w:themeFill="background1" w:themeFillShade="D9"/>
             <w:vAlign w:val="center"/>
           </w:tcPr>
@@ -1559,43 +1579,84 @@
         </w:trPr>
         <w:tc>
           <w:tcPr>
-            <w:tcW w:w="1808" w:type="dxa"/>
-            <w:vAlign w:val="center"/>
+            <w:tcW w:w="1771" w:type="dxa"/>
           </w:tcPr>
           <w:p>
             <w:pPr>
               <w:spacing w:after="0"/>
             </w:pPr>
             <w:r>
-              <w:t>Peter</w:t>
+              <w:t>George</w:t>
             </w:r>
           </w:p>
         </w:tc>
         <w:tc>
           <w:tcPr>
-            <w:tcW w:w="1539" w:type="dxa"/>
-            <w:vAlign w:val="center"/>
+            <w:tcW w:w="1178" w:type="dxa"/>
           </w:tcPr>
           <w:p>
             <w:pPr>
               <w:spacing w:after="0" w:line="276" w:lineRule="auto"/>
             </w:pPr>
             <w:r>
-              <w:t>39</w:t>
+              <w:t>23</w:t>
             </w:r>
           </w:p>
         </w:tc>
         <w:tc>
           <w:tcPr>
-            <w:tcW w:w="3403" w:type="dxa"/>
-            <w:vAlign w:val="center"/>
+            <w:tcW w:w="1945" w:type="dxa"/>
           </w:tcPr>
           <w:p>
             <w:pPr>
               <w:spacing w:after="0" w:line="276" w:lineRule="auto"/>
             </w:pPr>
             <w:r>
-              <w:t>Research and Development</w:t>
+              <w:t>Finance</w:t>
+            </w:r>
+          </w:p>
+        </w:tc>
+      </w:tr>
+      <w:tr>
+        <w:trPr>
+          <w:trHeight w:val="300"/>
+        </w:trPr>
+        <w:tc>
+          <w:tcPr>
+            <w:tcW w:w="1771" w:type="dxa"/>
+          </w:tcPr>
+          <w:p>
+            <w:pPr>
+              <w:spacing w:after="0"/>
+            </w:pPr>
+            <w:r>
+              <w:t>Emily</w:t>
+            </w:r>
+          </w:p>
+        </w:tc>
+        <w:tc>
+          <w:tcPr>
+            <w:tcW w:w="1178" w:type="dxa"/>
+          </w:tcPr>
+          <w:p>
+            <w:pPr>
+              <w:spacing w:after="0"/>
+            </w:pPr>
+            <w:r>
+              <w:t>38</w:t>
+            </w:r>
+          </w:p>
+        </w:tc>
+        <w:tc>
+          <w:tcPr>
+            <w:tcW w:w="1945" w:type="dxa"/>
+          </w:tcPr>
+          <w:p>
+            <w:pPr>
+              <w:spacing w:after="0"/>
+            </w:pPr>
+            <w:r>
+              <w:t>Finance</w:t>
             </w:r>
           </w:p>
         </w:tc>
@@ -1702,6 +1763,7 @@
         </w:rPr>
         <w:t>.</w:t>
       </w:r>
+      <w:proofErr w:type="spellStart"/>
       <w:r>
         <w:rPr>
           <w:b/>
@@ -1709,6 +1771,7 @@
         </w:rPr>
         <w:t>sql</w:t>
       </w:r>
+      <w:proofErr w:type="spellEnd"/>
       <w:r>
         <w:rPr>
           <w:lang w:val="bg-BG"/>
@@ -2484,6 +2547,7 @@
         <w:pStyle w:val="Heading2"/>
       </w:pPr>
       <w:r>
+        <w:lastRenderedPageBreak/>
         <w:t>Продукти от тип електроника</w:t>
       </w:r>
     </w:p>
@@ -2687,7 +2751,6 @@
         <w:rPr>
           <w:lang w:val="bg-BG"/>
         </w:rPr>
-        <w:lastRenderedPageBreak/>
         <w:t>Пример</w:t>
       </w:r>
     </w:p>
@@ -4008,6 +4071,7 @@
         <w:pStyle w:val="Heading2"/>
       </w:pPr>
       <w:r>
+        <w:lastRenderedPageBreak/>
         <w:t>Най</w:t>
       </w:r>
       <w:r>
@@ -4165,7 +4229,6 @@
           <w:bCs/>
           <w:lang w:val="bg-BG"/>
         </w:rPr>
-        <w:lastRenderedPageBreak/>
         <w:t>Подсказка</w:t>
       </w:r>
       <w:r>

</xml_diff>

<commit_message>
Fixing exercise file for Subqueries
</commit_message>
<xml_diff>
--- a/Courses/Software-Sciences/Module-3-Databases-New/10-Complex-Joins-and-Subqueries/09-Complex-Joins-and-Subqueries-Exercise.docx
+++ b/Courses/Software-Sciences/Module-3-Databases-New/10-Complex-Joins-and-Subqueries/09-Complex-Joins-and-Subqueries-Exercise.docx
@@ -1687,9 +1687,11 @@
         </w:rPr>
         <w:t xml:space="preserve"> – Заявки към базата данни </w:t>
       </w:r>
+      <w:proofErr w:type="spellStart"/>
       <w:r>
         <w:t>OrderTracker</w:t>
       </w:r>
+      <w:proofErr w:type="spellEnd"/>
     </w:p>
     <w:p>
       <w:pPr>
@@ -1748,6 +1750,7 @@
         </w:rPr>
         <w:t xml:space="preserve"> "</w:t>
       </w:r>
+      <w:proofErr w:type="spellStart"/>
       <w:r>
         <w:rPr>
           <w:b/>
@@ -1755,6 +1758,7 @@
         </w:rPr>
         <w:t>OrderTracker</w:t>
       </w:r>
+      <w:proofErr w:type="spellEnd"/>
       <w:r>
         <w:rPr>
           <w:b/>
@@ -2053,42 +2057,15 @@
         <w:tblLook w:val="04A0" w:firstRow="1" w:lastRow="0" w:firstColumn="1" w:lastColumn="0" w:noHBand="0" w:noVBand="1"/>
       </w:tblPr>
       <w:tblGrid>
-        <w:gridCol w:w="1531"/>
-        <w:gridCol w:w="1843"/>
-        <w:gridCol w:w="1984"/>
-        <w:gridCol w:w="1982"/>
-        <w:gridCol w:w="1843"/>
+        <w:gridCol w:w="1771"/>
+        <w:gridCol w:w="1739"/>
+        <w:gridCol w:w="2091"/>
+        <w:gridCol w:w="1555"/>
       </w:tblGrid>
       <w:tr>
         <w:tc>
           <w:tcPr>
-            <w:tcW w:w="1531" w:type="dxa"/>
-            <w:shd w:val="clear" w:color="auto" w:fill="D9D9D9" w:themeFill="background1" w:themeFillShade="D9"/>
-            <w:vAlign w:val="center"/>
-          </w:tcPr>
-          <w:p>
-            <w:pPr>
-              <w:spacing w:after="0"/>
-              <w:jc w:val="center"/>
-              <w:rPr>
-                <w:b/>
-                <w:bCs/>
-                <w:noProof/>
-              </w:rPr>
-            </w:pPr>
-            <w:r>
-              <w:rPr>
-                <w:b/>
-                <w:bCs/>
-                <w:noProof/>
-              </w:rPr>
-              <w:t>OrderId</w:t>
-            </w:r>
-          </w:p>
-        </w:tc>
-        <w:tc>
-          <w:tcPr>
-            <w:tcW w:w="1843" w:type="dxa"/>
+            <w:tcW w:w="1771" w:type="dxa"/>
             <w:shd w:val="clear" w:color="auto" w:fill="D9D9D9" w:themeFill="background1" w:themeFillShade="D9"/>
             <w:vAlign w:val="center"/>
           </w:tcPr>
@@ -2114,7 +2091,7 @@
         </w:tc>
         <w:tc>
           <w:tcPr>
-            <w:tcW w:w="1984" w:type="dxa"/>
+            <w:tcW w:w="1739" w:type="dxa"/>
             <w:shd w:val="clear" w:color="auto" w:fill="D9D9D9" w:themeFill="background1" w:themeFillShade="D9"/>
             <w:vAlign w:val="center"/>
           </w:tcPr>
@@ -2140,7 +2117,7 @@
         </w:tc>
         <w:tc>
           <w:tcPr>
-            <w:tcW w:w="1843" w:type="dxa"/>
+            <w:tcW w:w="2091" w:type="dxa"/>
             <w:shd w:val="clear" w:color="auto" w:fill="D9D9D9" w:themeFill="background1" w:themeFillShade="D9"/>
             <w:vAlign w:val="center"/>
           </w:tcPr>
@@ -2166,7 +2143,7 @@
         </w:tc>
         <w:tc>
           <w:tcPr>
-            <w:tcW w:w="1843" w:type="dxa"/>
+            <w:tcW w:w="1555" w:type="dxa"/>
             <w:shd w:val="clear" w:color="auto" w:fill="D9D9D9" w:themeFill="background1" w:themeFillShade="D9"/>
             <w:vAlign w:val="center"/>
           </w:tcPr>
@@ -2193,21 +2170,7 @@
       <w:tr>
         <w:tc>
           <w:tcPr>
-            <w:tcW w:w="1531" w:type="dxa"/>
-            <w:vAlign w:val="center"/>
-          </w:tcPr>
-          <w:p>
-            <w:pPr>
-              <w:spacing w:after="0"/>
-            </w:pPr>
-            <w:r>
-              <w:t>1</w:t>
-            </w:r>
-          </w:p>
-        </w:tc>
-        <w:tc>
-          <w:tcPr>
-            <w:tcW w:w="1843" w:type="dxa"/>
+            <w:tcW w:w="1771" w:type="dxa"/>
             <w:vAlign w:val="center"/>
           </w:tcPr>
           <w:p>
@@ -2221,7 +2184,7 @@
         </w:tc>
         <w:tc>
           <w:tcPr>
-            <w:tcW w:w="1984" w:type="dxa"/>
+            <w:tcW w:w="1739" w:type="dxa"/>
             <w:vAlign w:val="center"/>
           </w:tcPr>
           <w:p>
@@ -2235,7 +2198,7 @@
         </w:tc>
         <w:tc>
           <w:tcPr>
-            <w:tcW w:w="1843" w:type="dxa"/>
+            <w:tcW w:w="2091" w:type="dxa"/>
             <w:vAlign w:val="center"/>
           </w:tcPr>
           <w:p>
@@ -2249,7 +2212,7 @@
         </w:tc>
         <w:tc>
           <w:tcPr>
-            <w:tcW w:w="1843" w:type="dxa"/>
+            <w:tcW w:w="1555" w:type="dxa"/>
             <w:vAlign w:val="center"/>
           </w:tcPr>
           <w:p>
@@ -2265,21 +2228,7 @@
       <w:tr>
         <w:tc>
           <w:tcPr>
-            <w:tcW w:w="1531" w:type="dxa"/>
-            <w:vAlign w:val="center"/>
-          </w:tcPr>
-          <w:p>
-            <w:pPr>
-              <w:spacing w:after="0"/>
-            </w:pPr>
-            <w:r>
-              <w:t>2</w:t>
-            </w:r>
-          </w:p>
-        </w:tc>
-        <w:tc>
-          <w:tcPr>
-            <w:tcW w:w="1843" w:type="dxa"/>
+            <w:tcW w:w="1771" w:type="dxa"/>
             <w:vAlign w:val="center"/>
           </w:tcPr>
           <w:p>
@@ -2293,7 +2242,7 @@
         </w:tc>
         <w:tc>
           <w:tcPr>
-            <w:tcW w:w="1984" w:type="dxa"/>
+            <w:tcW w:w="1739" w:type="dxa"/>
             <w:vAlign w:val="center"/>
           </w:tcPr>
           <w:p>
@@ -2307,7 +2256,7 @@
         </w:tc>
         <w:tc>
           <w:tcPr>
-            <w:tcW w:w="1843" w:type="dxa"/>
+            <w:tcW w:w="2091" w:type="dxa"/>
             <w:vAlign w:val="center"/>
           </w:tcPr>
           <w:p>
@@ -2324,7 +2273,7 @@
         </w:tc>
         <w:tc>
           <w:tcPr>
-            <w:tcW w:w="1843" w:type="dxa"/>
+            <w:tcW w:w="1555" w:type="dxa"/>
             <w:vAlign w:val="center"/>
           </w:tcPr>
           <w:p>
@@ -2340,21 +2289,7 @@
       <w:tr>
         <w:tc>
           <w:tcPr>
-            <w:tcW w:w="1531" w:type="dxa"/>
-            <w:vAlign w:val="center"/>
-          </w:tcPr>
-          <w:p>
-            <w:pPr>
-              <w:spacing w:after="0"/>
-            </w:pPr>
-            <w:r>
-              <w:t>3</w:t>
-            </w:r>
-          </w:p>
-        </w:tc>
-        <w:tc>
-          <w:tcPr>
-            <w:tcW w:w="1843" w:type="dxa"/>
+            <w:tcW w:w="1771" w:type="dxa"/>
             <w:vAlign w:val="center"/>
           </w:tcPr>
           <w:p>
@@ -2368,7 +2303,7 @@
         </w:tc>
         <w:tc>
           <w:tcPr>
-            <w:tcW w:w="1984" w:type="dxa"/>
+            <w:tcW w:w="1739" w:type="dxa"/>
             <w:vAlign w:val="center"/>
           </w:tcPr>
           <w:p>
@@ -2382,7 +2317,7 @@
         </w:tc>
         <w:tc>
           <w:tcPr>
-            <w:tcW w:w="1843" w:type="dxa"/>
+            <w:tcW w:w="2091" w:type="dxa"/>
             <w:vAlign w:val="center"/>
           </w:tcPr>
           <w:p>
@@ -2396,7 +2331,7 @@
         </w:tc>
         <w:tc>
           <w:tcPr>
-            <w:tcW w:w="1843" w:type="dxa"/>
+            <w:tcW w:w="1555" w:type="dxa"/>
             <w:vAlign w:val="center"/>
           </w:tcPr>
           <w:p>
@@ -2412,21 +2347,7 @@
       <w:tr>
         <w:tc>
           <w:tcPr>
-            <w:tcW w:w="1531" w:type="dxa"/>
-            <w:vAlign w:val="center"/>
-          </w:tcPr>
-          <w:p>
-            <w:pPr>
-              <w:spacing w:after="0"/>
-            </w:pPr>
-            <w:r>
-              <w:t>4</w:t>
-            </w:r>
-          </w:p>
-        </w:tc>
-        <w:tc>
-          <w:tcPr>
-            <w:tcW w:w="1843" w:type="dxa"/>
+            <w:tcW w:w="1771" w:type="dxa"/>
             <w:vAlign w:val="center"/>
           </w:tcPr>
           <w:p>
@@ -2440,7 +2361,7 @@
         </w:tc>
         <w:tc>
           <w:tcPr>
-            <w:tcW w:w="1984" w:type="dxa"/>
+            <w:tcW w:w="1739" w:type="dxa"/>
             <w:vAlign w:val="center"/>
           </w:tcPr>
           <w:p>
@@ -2454,7 +2375,7 @@
         </w:tc>
         <w:tc>
           <w:tcPr>
-            <w:tcW w:w="1843" w:type="dxa"/>
+            <w:tcW w:w="2091" w:type="dxa"/>
             <w:vAlign w:val="center"/>
           </w:tcPr>
           <w:p>
@@ -2468,7 +2389,7 @@
         </w:tc>
         <w:tc>
           <w:tcPr>
-            <w:tcW w:w="1843" w:type="dxa"/>
+            <w:tcW w:w="1555" w:type="dxa"/>
             <w:vAlign w:val="center"/>
           </w:tcPr>
           <w:p>
@@ -2487,7 +2408,7 @@
         </w:trPr>
         <w:tc>
           <w:tcPr>
-            <w:tcW w:w="1531" w:type="dxa"/>
+            <w:tcW w:w="1771" w:type="dxa"/>
             <w:vAlign w:val="center"/>
           </w:tcPr>
           <w:p>
@@ -2498,7 +2419,7 @@
         </w:tc>
         <w:tc>
           <w:tcPr>
-            <w:tcW w:w="1843" w:type="dxa"/>
+            <w:tcW w:w="1739" w:type="dxa"/>
             <w:vAlign w:val="center"/>
           </w:tcPr>
           <w:p>
@@ -2509,7 +2430,7 @@
         </w:tc>
         <w:tc>
           <w:tcPr>
-            <w:tcW w:w="1984" w:type="dxa"/>
+            <w:tcW w:w="2091" w:type="dxa"/>
             <w:vAlign w:val="center"/>
           </w:tcPr>
           <w:p>
@@ -2520,18 +2441,7 @@
         </w:tc>
         <w:tc>
           <w:tcPr>
-            <w:tcW w:w="1843" w:type="dxa"/>
-            <w:vAlign w:val="center"/>
-          </w:tcPr>
-          <w:p>
-            <w:r>
-              <w:t>...</w:t>
-            </w:r>
-          </w:p>
-        </w:tc>
-        <w:tc>
-          <w:tcPr>
-            <w:tcW w:w="1843" w:type="dxa"/>
+            <w:tcW w:w="1555" w:type="dxa"/>
             <w:vAlign w:val="center"/>
           </w:tcPr>
           <w:p>

</xml_diff>

<commit_message>
More fixes on Subqueries exercise file
</commit_message>
<xml_diff>
--- a/Courses/Software-Sciences/Module-3-Databases-New/10-Complex-Joins-and-Subqueries/09-Complex-Joins-and-Subqueries-Exercise.docx
+++ b/Courses/Software-Sciences/Module-3-Databases-New/10-Complex-Joins-and-Subqueries/09-Complex-Joins-and-Subqueries-Exercise.docx
@@ -118,7 +118,6 @@
         </w:rPr>
         <w:t xml:space="preserve"> "</w:t>
       </w:r>
-      <w:proofErr w:type="spellStart"/>
       <w:r>
         <w:rPr>
           <w:b/>
@@ -126,7 +125,6 @@
         </w:rPr>
         <w:t>EmployeeManagement</w:t>
       </w:r>
-      <w:proofErr w:type="spellEnd"/>
       <w:r>
         <w:rPr>
           <w:b/>
@@ -135,7 +133,6 @@
         </w:rPr>
         <w:t>.</w:t>
       </w:r>
-      <w:proofErr w:type="spellStart"/>
       <w:r>
         <w:rPr>
           <w:b/>
@@ -143,7 +140,6 @@
         </w:rPr>
         <w:t>sql</w:t>
       </w:r>
-      <w:proofErr w:type="spellEnd"/>
       <w:r>
         <w:rPr>
           <w:lang w:val="bg-BG"/>
@@ -201,7 +197,6 @@
         </w:rPr>
         <w:t xml:space="preserve">Това ще създаде база данни </w:t>
       </w:r>
-      <w:proofErr w:type="spellStart"/>
       <w:r>
         <w:rPr>
           <w:rFonts w:ascii="Consolas" w:hAnsi="Consolas"/>
@@ -210,7 +205,6 @@
         </w:rPr>
         <w:t>EmployeeManagement</w:t>
       </w:r>
-      <w:proofErr w:type="spellEnd"/>
       <w:r>
         <w:rPr>
           <w:lang w:val="bg-BG"/>
@@ -1687,11 +1681,9 @@
         </w:rPr>
         <w:t xml:space="preserve"> – Заявки към базата данни </w:t>
       </w:r>
-      <w:proofErr w:type="spellStart"/>
       <w:r>
         <w:t>OrderTracker</w:t>
       </w:r>
-      <w:proofErr w:type="spellEnd"/>
     </w:p>
     <w:p>
       <w:pPr>
@@ -1750,7 +1742,6 @@
         </w:rPr>
         <w:t xml:space="preserve"> "</w:t>
       </w:r>
-      <w:proofErr w:type="spellStart"/>
       <w:r>
         <w:rPr>
           <w:b/>
@@ -1758,7 +1749,6 @@
         </w:rPr>
         <w:t>OrderTracker</w:t>
       </w:r>
-      <w:proofErr w:type="spellEnd"/>
       <w:r>
         <w:rPr>
           <w:b/>
@@ -1767,7 +1757,6 @@
         </w:rPr>
         <w:t>.</w:t>
       </w:r>
-      <w:proofErr w:type="spellStart"/>
       <w:r>
         <w:rPr>
           <w:b/>
@@ -1775,7 +1764,6 @@
         </w:rPr>
         <w:t>sql</w:t>
       </w:r>
-      <w:proofErr w:type="spellEnd"/>
       <w:r>
         <w:rPr>
           <w:lang w:val="bg-BG"/>
@@ -2678,39 +2666,12 @@
         <w:tblLook w:val="04A0" w:firstRow="1" w:lastRow="0" w:firstColumn="1" w:lastColumn="0" w:noHBand="0" w:noVBand="1"/>
       </w:tblPr>
       <w:tblGrid>
-        <w:gridCol w:w="1440"/>
         <w:gridCol w:w="1800"/>
         <w:gridCol w:w="1980"/>
         <w:gridCol w:w="2167"/>
         <w:gridCol w:w="1843"/>
       </w:tblGrid>
       <w:tr>
-        <w:tc>
-          <w:tcPr>
-            <w:tcW w:w="1440" w:type="dxa"/>
-            <w:shd w:val="clear" w:color="auto" w:fill="D9D9D9" w:themeFill="background1" w:themeFillShade="D9"/>
-            <w:vAlign w:val="center"/>
-          </w:tcPr>
-          <w:p>
-            <w:pPr>
-              <w:spacing w:after="0"/>
-              <w:jc w:val="center"/>
-              <w:rPr>
-                <w:b/>
-                <w:bCs/>
-                <w:noProof/>
-              </w:rPr>
-            </w:pPr>
-            <w:r>
-              <w:rPr>
-                <w:b/>
-                <w:bCs/>
-                <w:noProof/>
-              </w:rPr>
-              <w:t>OrderId</w:t>
-            </w:r>
-          </w:p>
-        </w:tc>
         <w:tc>
           <w:tcPr>
             <w:tcW w:w="1800" w:type="dxa"/>
@@ -2818,29 +2779,6 @@
       <w:tr>
         <w:tc>
           <w:tcPr>
-            <w:tcW w:w="1440" w:type="dxa"/>
-            <w:vAlign w:val="center"/>
-          </w:tcPr>
-          <w:p>
-            <w:pPr>
-              <w:tabs>
-                <w:tab w:val="left" w:pos="609"/>
-              </w:tabs>
-              <w:spacing w:after="0"/>
-            </w:pPr>
-            <w:r>
-              <w:t>1</w:t>
-            </w:r>
-            <w:r>
-              <w:rPr>
-                <w:lang w:val="bg-BG"/>
-              </w:rPr>
-              <w:tab/>
-            </w:r>
-          </w:p>
-        </w:tc>
-        <w:tc>
-          <w:tcPr>
             <w:tcW w:w="1800" w:type="dxa"/>
             <w:vAlign w:val="center"/>
           </w:tcPr>
@@ -2897,20 +2835,6 @@
         </w:tc>
       </w:tr>
       <w:tr>
-        <w:tc>
-          <w:tcPr>
-            <w:tcW w:w="1440" w:type="dxa"/>
-            <w:vAlign w:val="center"/>
-          </w:tcPr>
-          <w:p>
-            <w:pPr>
-              <w:spacing w:after="0"/>
-            </w:pPr>
-            <w:r>
-              <w:t>2</w:t>
-            </w:r>
-          </w:p>
-        </w:tc>
         <w:tc>
           <w:tcPr>
             <w:tcW w:w="1800" w:type="dxa"/>
@@ -2975,17 +2899,6 @@
         <w:trPr>
           <w:trHeight w:val="300"/>
         </w:trPr>
-        <w:tc>
-          <w:tcPr>
-            <w:tcW w:w="1440" w:type="dxa"/>
-            <w:vAlign w:val="center"/>
-          </w:tcPr>
-          <w:p>
-            <w:r>
-              <w:t>...</w:t>
-            </w:r>
-          </w:p>
-        </w:tc>
         <w:tc>
           <w:tcPr>
             <w:tcW w:w="1800" w:type="dxa"/>

</xml_diff>